<commit_message>
Split into main & question .yml files
</commit_message>
<xml_diff>
--- a/docassemble/piov0007/data/templates/Jinja.docx
+++ b/docassemble/piov0007/data/templates/Jinja.docx
@@ -45,7 +45,7 @@
           <w:szCs w:val="22"/>
           <w:lang w:val="en-US"/>
         </w:rPr>
-        <w:t>refusal of an individual attempting to catch transportation</w:t>
+        <w:t>refusal of an individual attempting to</w:t>
       </w:r>
       <w:r>
         <w:rPr>
@@ -56,7 +56,18 @@
           <w:szCs w:val="22"/>
           <w:lang w:val="en-US"/>
         </w:rPr>
-        <w:t xml:space="preserve"> while </w:t>
+        <w:t xml:space="preserve"> attend a restaurant / eatery </w:t>
+      </w:r>
+      <w:r>
+        <w:rPr>
+          <w:rStyle w:val="normaltextrun"/>
+          <w:rFonts w:ascii="Arial" w:hAnsi="Arial" w:cs="Arial"/>
+          <w:bCs/>
+          <w:sz w:val="22"/>
+          <w:szCs w:val="22"/>
+          <w:lang w:val="en-US"/>
+        </w:rPr>
+        <w:t xml:space="preserve">while </w:t>
       </w:r>
       <w:r>
         <w:rPr>
@@ -1568,12 +1579,134 @@
               <w:textAlignment w:val="baseline"/>
               <w:rPr>
                 <w:rFonts w:ascii="Arial" w:eastAsia="Times New Roman" w:hAnsi="Arial" w:cs="Arial"/>
-                <w:b/>
-                <w:sz w:val="22"/>
-                <w:szCs w:val="22"/>
-                <w:lang w:val="en-US" w:eastAsia="en-GB"/>
+                <w:sz w:val="22"/>
+                <w:szCs w:val="22"/>
+                <w:lang w:eastAsia="en-GB"/>
               </w:rPr>
             </w:pPr>
+            <w:r>
+              <w:rPr>
+                <w:rFonts w:ascii="Arial" w:eastAsia="Times New Roman" w:hAnsi="Arial" w:cs="Arial"/>
+                <w:sz w:val="22"/>
+                <w:szCs w:val="22"/>
+                <w:lang w:eastAsia="en-GB"/>
+              </w:rPr>
+              <w:t xml:space="preserve">{%p </w:t>
+            </w:r>
+            <w:r>
+              <w:rPr>
+                <w:rStyle w:val="Code"/>
+              </w:rPr>
+              <w:t xml:space="preserve">for FLNfile in </w:t>
+            </w:r>
+            <w:r>
+              <w:rPr>
+                <w:rStyle w:val="Code"/>
+              </w:rPr>
+              <w:t>attached_evidence</w:t>
+            </w:r>
+            <w:r>
+              <w:rPr>
+                <w:rStyle w:val="Code"/>
+              </w:rPr>
+              <w:t xml:space="preserve"> </w:t>
+            </w:r>
+            <w:r>
+              <w:rPr>
+                <w:rFonts w:ascii="Arial" w:eastAsia="Times New Roman" w:hAnsi="Arial" w:cs="Arial"/>
+                <w:sz w:val="22"/>
+                <w:szCs w:val="22"/>
+                <w:lang w:eastAsia="en-GB"/>
+              </w:rPr>
+              <w:t>%}</w:t>
+            </w:r>
+          </w:p>
+          <w:p>
+            <w:pPr>
+              <w:pBdr>
+                <w:top w:val="single" w:sz="6" w:space="0" w:color="000000"/>
+                <w:left w:val="single" w:sz="6" w:space="0" w:color="000000"/>
+                <w:bottom w:val="single" w:sz="6" w:space="0" w:color="000000"/>
+                <w:right w:val="single" w:sz="6" w:space="0" w:color="000000"/>
+              </w:pBdr>
+              <w:spacing w:before="240" w:after="240"/>
+              <w:jc w:val="center"/>
+              <w:textAlignment w:val="baseline"/>
+              <w:rPr>
+                <w:rFonts w:ascii="Arial" w:eastAsia="Times New Roman" w:hAnsi="Arial" w:cs="Arial"/>
+                <w:sz w:val="22"/>
+                <w:szCs w:val="22"/>
+                <w:lang w:eastAsia="en-GB"/>
+              </w:rPr>
+            </w:pPr>
+            <w:r>
+              <w:rPr>
+                <w:rFonts w:ascii="Arial" w:eastAsia="Times New Roman" w:hAnsi="Arial" w:cs="Arial"/>
+                <w:sz w:val="22"/>
+                <w:szCs w:val="22"/>
+                <w:lang w:eastAsia="en-GB"/>
+              </w:rPr>
+              <w:t xml:space="preserve">{{ </w:t>
+            </w:r>
+            <w:r>
+              <w:rPr>
+                <w:rStyle w:val="Code"/>
+              </w:rPr>
+              <w:t>FLNfile</w:t>
+            </w:r>
+            <w:r>
+              <w:rPr>
+                <w:rFonts w:ascii="Arial" w:eastAsia="Times New Roman" w:hAnsi="Arial" w:cs="Arial"/>
+                <w:sz w:val="22"/>
+                <w:szCs w:val="22"/>
+                <w:lang w:eastAsia="en-GB"/>
+              </w:rPr>
+              <w:t xml:space="preserve"> }}</w:t>
+            </w:r>
+          </w:p>
+          <w:p>
+            <w:pPr>
+              <w:pBdr>
+                <w:top w:val="single" w:sz="6" w:space="0" w:color="000000"/>
+                <w:left w:val="single" w:sz="6" w:space="0" w:color="000000"/>
+                <w:bottom w:val="single" w:sz="6" w:space="0" w:color="000000"/>
+                <w:right w:val="single" w:sz="6" w:space="0" w:color="000000"/>
+              </w:pBdr>
+              <w:spacing w:before="240" w:after="240"/>
+              <w:jc w:val="center"/>
+              <w:textAlignment w:val="baseline"/>
+              <w:rPr>
+                <w:rFonts w:ascii="Arial" w:eastAsia="Times New Roman" w:hAnsi="Arial" w:cs="Arial"/>
+                <w:b/>
+                <w:sz w:val="22"/>
+                <w:szCs w:val="22"/>
+                <w:lang w:val="en-US" w:eastAsia="en-GB"/>
+              </w:rPr>
+            </w:pPr>
+            <w:r>
+              <w:rPr>
+                <w:rFonts w:ascii="Arial" w:eastAsia="Times New Roman" w:hAnsi="Arial" w:cs="Arial"/>
+                <w:sz w:val="22"/>
+                <w:szCs w:val="22"/>
+                <w:lang w:eastAsia="en-GB"/>
+              </w:rPr>
+              <w:t xml:space="preserve">{%p </w:t>
+            </w:r>
+            <w:r>
+              <w:rPr>
+                <w:rStyle w:val="Code"/>
+              </w:rPr>
+              <w:t>endfor</w:t>
+            </w:r>
+            <w:r>
+              <w:rPr>
+                <w:rFonts w:ascii="Arial" w:eastAsia="Times New Roman" w:hAnsi="Arial" w:cs="Arial"/>
+                <w:sz w:val="22"/>
+                <w:szCs w:val="22"/>
+                <w:lang w:eastAsia="en-GB"/>
+              </w:rPr>
+              <w:t xml:space="preserve"> %}</w:t>
+            </w:r>
           </w:p>
         </w:tc>
       </w:tr>
@@ -2073,6 +2206,7 @@
                 <w:szCs w:val="22"/>
                 <w:lang w:eastAsia="en-AU"/>
               </w:rPr>
+              <w:lastRenderedPageBreak/>
               <w:t>{%</w:t>
             </w:r>
             <w:r>
@@ -2319,31 +2453,11 @@
     </w:p>
     <w:p>
       <w:pPr>
-        <w:pStyle w:val="paragraph"/>
-        <w:keepLines/>
-        <w:spacing w:before="0" w:beforeAutospacing="0" w:after="0" w:afterAutospacing="0"/>
-        <w:jc w:val="center"/>
-        <w:textAlignment w:val="baseline"/>
-        <w:rPr>
-          <w:rFonts w:ascii="Arial" w:hAnsi="Arial" w:cs="Arial"/>
-          <w:sz w:val="22"/>
-          <w:szCs w:val="22"/>
-        </w:rPr>
+        <w:pStyle w:val="Footer"/>
       </w:pPr>
       <w:r>
-        <w:rPr>
-          <w:rFonts w:ascii="Arial" w:hAnsi="Arial" w:cs="Arial"/>
-          <w:sz w:val="20"/>
-          <w:szCs w:val="22"/>
-        </w:rPr>
-        <w:lastRenderedPageBreak/>
-        <w:t>The Disability Discrimination Act 1992 (Cth) states that people with disabilities cannot be discriminated against due to their assistance animal. The Department for Infrastructure and Transport (SA) supports this by outlining that assistance animals can accompany a person on all forms of transportation. The Equal Opportunity Act 1984 (SA) further states it is unlawful to impose a condition that would result in a person being separated from their assistance animal. Our users have been made aware that under The Dog and Cat Management Act 1995 (SA) they must provide identification of their accredited assistance animal if they are asked by a driver.</w:t>
+        <w:t>*disclaimer*</w:t>
       </w:r>
-    </w:p>
-    <w:p>
-      <w:pPr>
-        <w:pStyle w:val="Footer"/>
-      </w:pPr>
     </w:p>
     <w:sectPr>
       <w:headerReference w:type="default" r:id="rId10"/>
@@ -2573,6 +2687,18 @@
     </w:pPr>
     <w:r>
       <w:rPr>
+        <w:rStyle w:val="normaltextrun"/>
+        <w:rFonts w:ascii="Arial" w:hAnsi="Arial" w:cs="Arial"/>
+        <w:b/>
+        <w:bCs/>
+        <w:sz w:val="28"/>
+        <w:szCs w:val="22"/>
+        <w:lang w:val="en-US"/>
+      </w:rPr>
+      <w:t xml:space="preserve">Food </w:t>
+    </w:r>
+    <w:r>
+      <w:rPr>
         <w:noProof/>
         <w:lang w:eastAsia="en-AU"/>
       </w:rPr>
@@ -2642,7 +2768,7 @@
         <w:szCs w:val="22"/>
         <w:lang w:val="en-US"/>
       </w:rPr>
-      <w:t>Refusal of Public Transportation Report Form</w:t>
+      <w:t>Refusal Report Form</w:t>
     </w:r>
   </w:p>
   <w:p>
@@ -3201,6 +3327,21 @@
     <w:basedOn w:val="DefaultParagraphFont"/>
     <w:rsid w:val="006926EE"/>
   </w:style>
+  <w:style w:type="character" w:customStyle="1" w:styleId="Code">
+    <w:name w:val="Code"/>
+    <w:basedOn w:val="DefaultParagraphFont"/>
+    <w:uiPriority w:val="1"/>
+    <w:qFormat/>
+    <w:rsid w:val="005A7ACE"/>
+    <w:rPr>
+      <w:rFonts w:ascii="Consolas" w:hAnsi="Consolas" w:hint="default"/>
+      <w:noProof/>
+      <w:sz w:val="20"/>
+      <w:szCs w:val="20"/>
+      <w:shd w:val="solid" w:color="D9D9D9" w:fill="auto"/>
+      <w:lang w:val="en-AU" w:eastAsia="ja-JP"/>
+    </w:rPr>
+  </w:style>
 </w:styles>
 </file>
 

</xml_diff>

<commit_message>
Wording and jinja changes
</commit_message>
<xml_diff>
--- a/docassemble/piov0007/data/templates/Jinja.docx
+++ b/docassemble/piov0007/data/templates/Jinja.docx
@@ -5,13 +5,14 @@
     <w:p>
       <w:pPr>
         <w:pStyle w:val="paragraph"/>
-        <w:spacing w:before="0" w:beforeAutospacing="0" w:after="0" w:afterAutospacing="0"/>
         <w:jc w:val="center"/>
         <w:textAlignment w:val="baseline"/>
         <w:rPr>
           <w:rFonts w:ascii="Arial" w:hAnsi="Arial" w:cs="Arial"/>
+          <w:bCs/>
           <w:sz w:val="22"/>
           <w:szCs w:val="22"/>
+          <w:lang w:val="en-US"/>
         </w:rPr>
       </w:pPr>
       <w:r>
@@ -23,87 +24,8 @@
           <w:szCs w:val="22"/>
           <w:lang w:val="en-US"/>
         </w:rPr>
-        <w:t>This form has been fi</w:t>
+        <w:t>This form has been filled out to report the wrongful refusal of an individual attempting to attend a restaurant while accompanied by an assistance animal.</w:t>
       </w:r>
-      <w:r>
-        <w:rPr>
-          <w:rStyle w:val="normaltextrun"/>
-          <w:rFonts w:ascii="Arial" w:hAnsi="Arial" w:cs="Arial"/>
-          <w:bCs/>
-          <w:sz w:val="22"/>
-          <w:szCs w:val="22"/>
-          <w:lang w:val="en-US"/>
-        </w:rPr>
-        <w:t xml:space="preserve">lled out to report the wrongful </w:t>
-      </w:r>
-      <w:r>
-        <w:rPr>
-          <w:rStyle w:val="normaltextrun"/>
-          <w:rFonts w:ascii="Arial" w:hAnsi="Arial" w:cs="Arial"/>
-          <w:bCs/>
-          <w:sz w:val="22"/>
-          <w:szCs w:val="22"/>
-          <w:lang w:val="en-US"/>
-        </w:rPr>
-        <w:t>refusal of an individual attempting to</w:t>
-      </w:r>
-      <w:r>
-        <w:rPr>
-          <w:rStyle w:val="normaltextrun"/>
-          <w:rFonts w:ascii="Arial" w:hAnsi="Arial" w:cs="Arial"/>
-          <w:bCs/>
-          <w:sz w:val="22"/>
-          <w:szCs w:val="22"/>
-          <w:lang w:val="en-US"/>
-        </w:rPr>
-        <w:t xml:space="preserve"> attend a restaurant / eatery </w:t>
-      </w:r>
-      <w:r>
-        <w:rPr>
-          <w:rStyle w:val="normaltextrun"/>
-          <w:rFonts w:ascii="Arial" w:hAnsi="Arial" w:cs="Arial"/>
-          <w:bCs/>
-          <w:sz w:val="22"/>
-          <w:szCs w:val="22"/>
-          <w:lang w:val="en-US"/>
-        </w:rPr>
-        <w:t xml:space="preserve">while </w:t>
-      </w:r>
-      <w:r>
-        <w:rPr>
-          <w:rStyle w:val="normaltextrun"/>
-          <w:rFonts w:ascii="Arial" w:hAnsi="Arial" w:cs="Arial"/>
-          <w:bCs/>
-          <w:sz w:val="22"/>
-          <w:szCs w:val="22"/>
-          <w:lang w:val="en-US"/>
-        </w:rPr>
-        <w:t>accom</w:t>
-      </w:r>
-      <w:r>
-        <w:rPr>
-          <w:rStyle w:val="normaltextrun"/>
-          <w:rFonts w:ascii="Arial" w:hAnsi="Arial" w:cs="Arial"/>
-          <w:bCs/>
-          <w:sz w:val="22"/>
-          <w:szCs w:val="22"/>
-          <w:lang w:val="en-US"/>
-        </w:rPr>
-        <w:t>panied by an assistance animal.</w:t>
-      </w:r>
-    </w:p>
-    <w:p>
-      <w:pPr>
-        <w:pStyle w:val="paragraph"/>
-        <w:spacing w:before="0" w:beforeAutospacing="0" w:after="0" w:afterAutospacing="0"/>
-        <w:jc w:val="center"/>
-        <w:textAlignment w:val="baseline"/>
-        <w:rPr>
-          <w:rFonts w:ascii="Arial" w:hAnsi="Arial" w:cs="Arial"/>
-          <w:sz w:val="22"/>
-          <w:szCs w:val="22"/>
-        </w:rPr>
-      </w:pPr>
     </w:p>
     <w:p>
       <w:pPr>
@@ -871,115 +793,15 @@
               </w:rPr>
               <w:t xml:space="preserve"> }}</w:t>
             </w:r>
-          </w:p>
-          <w:p>
-            <w:pPr>
-              <w:spacing w:after="120"/>
-              <w:textAlignment w:val="baseline"/>
-              <w:rPr>
-                <w:rFonts w:ascii="Arial" w:eastAsia="Times New Roman" w:hAnsi="Arial" w:cs="Arial"/>
-                <w:sz w:val="22"/>
-                <w:szCs w:val="22"/>
-                <w:lang w:eastAsia="en-GB"/>
-              </w:rPr>
-            </w:pPr>
-            <w:r>
-              <w:rPr>
-                <w:rFonts w:ascii="Arial" w:eastAsia="Times New Roman" w:hAnsi="Arial" w:cs="Arial"/>
-                <w:sz w:val="22"/>
-                <w:szCs w:val="22"/>
-                <w:lang w:eastAsia="en-GB"/>
-              </w:rPr>
-              <w:t xml:space="preserve">{{ </w:t>
-            </w:r>
-            <w:proofErr w:type="spellStart"/>
-            <w:r>
-              <w:rPr>
-                <w:rFonts w:ascii="Arial" w:eastAsia="Times New Roman" w:hAnsi="Arial" w:cs="Arial"/>
-                <w:sz w:val="22"/>
-                <w:szCs w:val="22"/>
-                <w:lang w:eastAsia="en-GB"/>
-              </w:rPr>
-              <w:t>eatery_</w:t>
-            </w:r>
-            <w:r>
-              <w:rPr>
-                <w:rFonts w:ascii="Arial" w:eastAsia="Times New Roman" w:hAnsi="Arial" w:cs="Arial"/>
-                <w:sz w:val="22"/>
-                <w:szCs w:val="22"/>
-                <w:lang w:eastAsia="en-GB"/>
-              </w:rPr>
-              <w:t>City</w:t>
-            </w:r>
-            <w:proofErr w:type="spellEnd"/>
-            <w:r>
-              <w:rPr>
-                <w:rFonts w:ascii="Arial" w:eastAsia="Times New Roman" w:hAnsi="Arial" w:cs="Arial"/>
-                <w:sz w:val="22"/>
-                <w:szCs w:val="22"/>
-                <w:lang w:eastAsia="en-GB"/>
-              </w:rPr>
-              <w:t xml:space="preserve"> }}</w:t>
-            </w:r>
-            <w:r>
-              <w:rPr>
-                <w:rFonts w:ascii="Arial" w:eastAsia="Times New Roman" w:hAnsi="Arial" w:cs="Arial"/>
-                <w:sz w:val="22"/>
-                <w:szCs w:val="22"/>
-                <w:lang w:eastAsia="en-GB"/>
-              </w:rPr>
-              <w:t xml:space="preserve">, </w:t>
-            </w:r>
-            <w:r>
-              <w:rPr>
-                <w:rFonts w:ascii="Arial" w:eastAsia="Times New Roman" w:hAnsi="Arial" w:cs="Arial"/>
-                <w:sz w:val="22"/>
-                <w:szCs w:val="22"/>
-                <w:lang w:eastAsia="en-GB"/>
-              </w:rPr>
-              <w:t xml:space="preserve">{{ </w:t>
-            </w:r>
-            <w:proofErr w:type="spellStart"/>
-            <w:r>
-              <w:rPr>
-                <w:rFonts w:ascii="Arial" w:eastAsia="Times New Roman" w:hAnsi="Arial" w:cs="Arial"/>
-                <w:sz w:val="22"/>
-                <w:szCs w:val="22"/>
-                <w:lang w:eastAsia="en-GB"/>
-              </w:rPr>
-              <w:t>eatery_</w:t>
-            </w:r>
-            <w:r>
-              <w:rPr>
-                <w:rFonts w:ascii="Arial" w:eastAsia="Times New Roman" w:hAnsi="Arial" w:cs="Arial"/>
-                <w:sz w:val="22"/>
-                <w:szCs w:val="22"/>
-                <w:lang w:eastAsia="en-GB"/>
-              </w:rPr>
-              <w:t>State</w:t>
-            </w:r>
-            <w:proofErr w:type="spellEnd"/>
-            <w:r>
-              <w:rPr>
-                <w:rFonts w:ascii="Arial" w:eastAsia="Times New Roman" w:hAnsi="Arial" w:cs="Arial"/>
-                <w:sz w:val="22"/>
-                <w:szCs w:val="22"/>
-                <w:lang w:eastAsia="en-GB"/>
-              </w:rPr>
-              <w:t xml:space="preserve"> }}</w:t>
-            </w:r>
-          </w:p>
-          <w:p>
-            <w:pPr>
-              <w:spacing w:after="120"/>
-              <w:textAlignment w:val="baseline"/>
-              <w:rPr>
-                <w:rFonts w:ascii="Arial" w:eastAsia="Times New Roman" w:hAnsi="Arial" w:cs="Arial"/>
-                <w:sz w:val="22"/>
-                <w:szCs w:val="22"/>
-                <w:lang w:eastAsia="en-GB"/>
-              </w:rPr>
-            </w:pPr>
+            <w:r>
+              <w:rPr>
+                <w:rFonts w:ascii="Arial" w:eastAsia="Times New Roman" w:hAnsi="Arial" w:cs="Arial"/>
+                <w:sz w:val="22"/>
+                <w:szCs w:val="22"/>
+                <w:lang w:eastAsia="en-GB"/>
+              </w:rPr>
+              <w:t>, SA</w:t>
+            </w:r>
           </w:p>
         </w:tc>
       </w:tr>
@@ -1015,7 +837,7 @@
                 <w:szCs w:val="22"/>
                 <w:lang w:val="en-US" w:eastAsia="en-GB"/>
               </w:rPr>
-              <w:t>Name of the Restaurant / Eatery?</w:t>
+              <w:t>Name of the Restaurant</w:t>
             </w:r>
           </w:p>
           <w:p>
@@ -1139,12 +961,45 @@
             </w:pPr>
             <w:r>
               <w:rPr>
-                <w:rFonts w:ascii="Arial" w:eastAsia="Times New Roman" w:hAnsi="Arial" w:cs="Arial"/>
-                <w:sz w:val="22"/>
-                <w:szCs w:val="22"/>
-                <w:lang w:eastAsia="en-GB"/>
-              </w:rPr>
-              <w:t xml:space="preserve">{{ </w:t>
+                <w:rFonts w:ascii="Consolas" w:eastAsia="Times New Roman" w:hAnsi="Consolas" w:cs="Courier New"/>
+                <w:color w:val="B11414"/>
+                <w:sz w:val="22"/>
+                <w:szCs w:val="22"/>
+                <w:lang w:eastAsia="en-AU"/>
+              </w:rPr>
+              <w:t>{%</w:t>
+            </w:r>
+            <w:r>
+              <w:rPr>
+                <w:rFonts w:ascii="Consolas" w:eastAsia="Times New Roman" w:hAnsi="Consolas" w:cs="Courier New"/>
+                <w:color w:val="3E4349"/>
+                <w:sz w:val="22"/>
+                <w:szCs w:val="22"/>
+                <w:lang w:eastAsia="en-AU"/>
+              </w:rPr>
+              <w:t xml:space="preserve"> </w:t>
+            </w:r>
+            <w:r>
+              <w:rPr>
+                <w:rFonts w:ascii="Consolas" w:eastAsia="Times New Roman" w:hAnsi="Consolas" w:cs="Courier New"/>
+                <w:b/>
+                <w:bCs/>
+                <w:color w:val="B80000"/>
+                <w:sz w:val="22"/>
+                <w:szCs w:val="22"/>
+                <w:lang w:eastAsia="en-AU"/>
+              </w:rPr>
+              <w:t>if</w:t>
+            </w:r>
+            <w:r>
+              <w:rPr>
+                <w:rFonts w:ascii="Consolas" w:eastAsia="Times New Roman" w:hAnsi="Consolas" w:cs="Courier New"/>
+                <w:color w:val="3E4349"/>
+                <w:sz w:val="22"/>
+                <w:szCs w:val="22"/>
+                <w:lang w:eastAsia="en-AU"/>
+              </w:rPr>
+              <w:t xml:space="preserve"> </w:t>
             </w:r>
             <w:proofErr w:type="spellStart"/>
             <w:r>
@@ -1168,12 +1023,127 @@
             </w:r>
             <w:r>
               <w:rPr>
-                <w:rFonts w:ascii="Arial" w:eastAsia="Times New Roman" w:hAnsi="Arial" w:cs="Arial"/>
-                <w:sz w:val="22"/>
-                <w:szCs w:val="22"/>
-                <w:lang w:eastAsia="en-GB"/>
-              </w:rPr>
-              <w:t>}}</w:t>
+                <w:rFonts w:ascii="Consolas" w:eastAsia="Times New Roman" w:hAnsi="Consolas" w:cs="Courier New"/>
+                <w:color w:val="B11414"/>
+                <w:sz w:val="22"/>
+                <w:szCs w:val="22"/>
+                <w:lang w:eastAsia="en-AU"/>
+              </w:rPr>
+              <w:t>%}</w:t>
+            </w:r>
+            <w:r>
+              <w:rPr>
+                <w:rFonts w:ascii="Arial" w:eastAsia="Times New Roman" w:hAnsi="Arial" w:cs="Arial"/>
+                <w:lang w:eastAsia="en-AU"/>
+              </w:rPr>
+              <w:t>Yes</w:t>
+            </w:r>
+            <w:r>
+              <w:rPr>
+                <w:rStyle w:val="cp"/>
+                <w:rFonts w:ascii="Consolas" w:hAnsi="Consolas"/>
+                <w:color w:val="B11414"/>
+                <w:sz w:val="22"/>
+                <w:szCs w:val="22"/>
+              </w:rPr>
+              <w:t>{%</w:t>
+            </w:r>
+            <w:r>
+              <w:rPr>
+                <w:rFonts w:ascii="Consolas" w:hAnsi="Consolas"/>
+                <w:color w:val="3E4349"/>
+                <w:sz w:val="22"/>
+                <w:szCs w:val="22"/>
+              </w:rPr>
+              <w:t xml:space="preserve"> </w:t>
+            </w:r>
+            <w:r>
+              <w:rPr>
+                <w:rStyle w:val="k"/>
+                <w:rFonts w:ascii="Consolas" w:hAnsi="Consolas"/>
+                <w:b/>
+                <w:bCs/>
+                <w:color w:val="B80000"/>
+                <w:sz w:val="22"/>
+                <w:szCs w:val="22"/>
+              </w:rPr>
+              <w:t>else</w:t>
+            </w:r>
+            <w:r>
+              <w:rPr>
+                <w:rFonts w:ascii="Consolas" w:hAnsi="Consolas"/>
+                <w:color w:val="3E4349"/>
+                <w:sz w:val="22"/>
+                <w:szCs w:val="22"/>
+              </w:rPr>
+              <w:t xml:space="preserve"> </w:t>
+            </w:r>
+            <w:r>
+              <w:rPr>
+                <w:rStyle w:val="cp"/>
+                <w:rFonts w:ascii="Consolas" w:hAnsi="Consolas"/>
+                <w:color w:val="B11414"/>
+                <w:sz w:val="22"/>
+                <w:szCs w:val="22"/>
+              </w:rPr>
+              <w:t>%}</w:t>
+            </w:r>
+            <w:r>
+              <w:rPr>
+                <w:rFonts w:ascii="Arial" w:eastAsia="Times New Roman" w:hAnsi="Arial" w:cs="Arial"/>
+                <w:lang w:eastAsia="en-GB"/>
+              </w:rPr>
+              <w:t>No</w:t>
+            </w:r>
+            <w:r>
+              <w:rPr>
+                <w:rStyle w:val="cp"/>
+                <w:rFonts w:ascii="Consolas" w:hAnsi="Consolas"/>
+                <w:color w:val="B11414"/>
+                <w:sz w:val="22"/>
+                <w:szCs w:val="22"/>
+              </w:rPr>
+              <w:t>{%</w:t>
+            </w:r>
+            <w:r>
+              <w:rPr>
+                <w:rFonts w:ascii="Consolas" w:hAnsi="Consolas"/>
+                <w:color w:val="3E4349"/>
+                <w:sz w:val="22"/>
+                <w:szCs w:val="22"/>
+              </w:rPr>
+              <w:t xml:space="preserve"> </w:t>
+            </w:r>
+            <w:r>
+              <w:rPr>
+                <w:rStyle w:val="k"/>
+                <w:rFonts w:ascii="Consolas" w:hAnsi="Consolas"/>
+                <w:b/>
+                <w:bCs/>
+                <w:color w:val="B80000"/>
+                <w:sz w:val="22"/>
+                <w:szCs w:val="22"/>
+              </w:rPr>
+              <w:t>endif</w:t>
+            </w:r>
+            <w:r>
+              <w:rPr>
+                <w:rFonts w:ascii="Consolas" w:hAnsi="Consolas"/>
+                <w:color w:val="3E4349"/>
+                <w:sz w:val="22"/>
+                <w:szCs w:val="22"/>
+              </w:rPr>
+              <w:t xml:space="preserve"> </w:t>
+            </w:r>
+            <w:r>
+              <w:rPr>
+                <w:rStyle w:val="cp"/>
+                <w:rFonts w:ascii="Consolas" w:hAnsi="Consolas"/>
+                <w:color w:val="B11414"/>
+                <w:sz w:val="22"/>
+                <w:szCs w:val="22"/>
+              </w:rPr>
+              <w:t>%}</w:t>
             </w:r>
           </w:p>
         </w:tc>
@@ -1257,7 +1227,49 @@
                 <w:lang w:val="en-US" w:eastAsia="en-GB"/>
               </w:rPr>
             </w:pPr>
-            <w:proofErr w:type="gramStart"/>
+            <w:r>
+              <w:rPr>
+                <w:rFonts w:ascii="Consolas" w:eastAsia="Times New Roman" w:hAnsi="Consolas" w:cs="Courier New"/>
+                <w:color w:val="B11414"/>
+                <w:sz w:val="22"/>
+                <w:szCs w:val="22"/>
+                <w:lang w:eastAsia="en-AU"/>
+              </w:rPr>
+              <w:t>{%</w:t>
+            </w:r>
+            <w:r>
+              <w:rPr>
+                <w:rFonts w:ascii="Consolas" w:eastAsia="Times New Roman" w:hAnsi="Consolas" w:cs="Courier New"/>
+                <w:color w:val="3E4349"/>
+                <w:sz w:val="22"/>
+                <w:szCs w:val="22"/>
+                <w:lang w:eastAsia="en-AU"/>
+              </w:rPr>
+              <w:t xml:space="preserve"> </w:t>
+            </w:r>
+            <w:r>
+              <w:rPr>
+                <w:rFonts w:ascii="Consolas" w:eastAsia="Times New Roman" w:hAnsi="Consolas" w:cs="Courier New"/>
+                <w:b/>
+                <w:bCs/>
+                <w:color w:val="B80000"/>
+                <w:sz w:val="22"/>
+                <w:szCs w:val="22"/>
+                <w:lang w:eastAsia="en-AU"/>
+              </w:rPr>
+              <w:t>if</w:t>
+            </w:r>
+            <w:r>
+              <w:rPr>
+                <w:rFonts w:ascii="Consolas" w:eastAsia="Times New Roman" w:hAnsi="Consolas" w:cs="Courier New"/>
+                <w:color w:val="3E4349"/>
+                <w:sz w:val="22"/>
+                <w:szCs w:val="22"/>
+                <w:lang w:eastAsia="en-AU"/>
+              </w:rPr>
+              <w:t xml:space="preserve"> </w:t>
+            </w:r>
+            <w:proofErr w:type="spellStart"/>
             <w:r>
               <w:rPr>
                 <w:rFonts w:ascii="Arial" w:eastAsia="Times New Roman" w:hAnsi="Arial" w:cs="Arial"/>
@@ -1265,9 +1277,9 @@
                 <w:szCs w:val="22"/>
                 <w:lang w:val="en-US" w:eastAsia="en-GB"/>
               </w:rPr>
-              <w:t xml:space="preserve">{{ </w:t>
-            </w:r>
-            <w:proofErr w:type="spellStart"/>
+              <w:t>IDWasShown</w:t>
+            </w:r>
+            <w:proofErr w:type="spellEnd"/>
             <w:r>
               <w:rPr>
                 <w:rFonts w:ascii="Arial" w:eastAsia="Times New Roman" w:hAnsi="Arial" w:cs="Arial"/>
@@ -1275,18 +1287,131 @@
                 <w:szCs w:val="22"/>
                 <w:lang w:val="en-US" w:eastAsia="en-GB"/>
               </w:rPr>
-              <w:t>IDWasShown</w:t>
-            </w:r>
-            <w:proofErr w:type="spellEnd"/>
-            <w:proofErr w:type="gramEnd"/>
-            <w:r>
-              <w:rPr>
-                <w:rFonts w:ascii="Arial" w:eastAsia="Times New Roman" w:hAnsi="Arial" w:cs="Arial"/>
-                <w:sz w:val="22"/>
-                <w:szCs w:val="22"/>
-                <w:lang w:val="en-US" w:eastAsia="en-GB"/>
-              </w:rPr>
-              <w:t xml:space="preserve"> }}</w:t>
+              <w:t xml:space="preserve"> </w:t>
+            </w:r>
+            <w:r>
+              <w:rPr>
+                <w:rFonts w:ascii="Consolas" w:eastAsia="Times New Roman" w:hAnsi="Consolas" w:cs="Courier New"/>
+                <w:color w:val="B11414"/>
+                <w:sz w:val="22"/>
+                <w:szCs w:val="22"/>
+                <w:lang w:eastAsia="en-AU"/>
+              </w:rPr>
+              <w:t>%}</w:t>
+            </w:r>
+            <w:r>
+              <w:rPr>
+                <w:rFonts w:ascii="Arial" w:eastAsia="Times New Roman" w:hAnsi="Arial" w:cs="Arial"/>
+                <w:lang w:eastAsia="en-AU"/>
+              </w:rPr>
+              <w:t>Yes</w:t>
+            </w:r>
+            <w:r>
+              <w:rPr>
+                <w:rStyle w:val="cp"/>
+                <w:rFonts w:ascii="Consolas" w:hAnsi="Consolas"/>
+                <w:color w:val="B11414"/>
+                <w:sz w:val="22"/>
+                <w:szCs w:val="22"/>
+              </w:rPr>
+              <w:t>{%</w:t>
+            </w:r>
+            <w:r>
+              <w:rPr>
+                <w:rFonts w:ascii="Consolas" w:hAnsi="Consolas"/>
+                <w:color w:val="3E4349"/>
+                <w:sz w:val="22"/>
+                <w:szCs w:val="22"/>
+              </w:rPr>
+              <w:t xml:space="preserve"> </w:t>
+            </w:r>
+            <w:r>
+              <w:rPr>
+                <w:rStyle w:val="k"/>
+                <w:rFonts w:ascii="Consolas" w:hAnsi="Consolas"/>
+                <w:b/>
+                <w:bCs/>
+                <w:color w:val="B80000"/>
+                <w:sz w:val="22"/>
+                <w:szCs w:val="22"/>
+              </w:rPr>
+              <w:t>else</w:t>
+            </w:r>
+            <w:r>
+              <w:rPr>
+                <w:rFonts w:ascii="Consolas" w:hAnsi="Consolas"/>
+                <w:color w:val="3E4349"/>
+                <w:sz w:val="22"/>
+                <w:szCs w:val="22"/>
+              </w:rPr>
+              <w:t xml:space="preserve"> </w:t>
+            </w:r>
+            <w:r>
+              <w:rPr>
+                <w:rStyle w:val="cp"/>
+                <w:rFonts w:ascii="Consolas" w:hAnsi="Consolas"/>
+                <w:color w:val="B11414"/>
+                <w:sz w:val="22"/>
+                <w:szCs w:val="22"/>
+              </w:rPr>
+              <w:t>%}</w:t>
+            </w:r>
+            <w:r>
+              <w:rPr>
+                <w:rFonts w:ascii="Arial" w:eastAsia="Times New Roman" w:hAnsi="Arial" w:cs="Arial"/>
+                <w:lang w:eastAsia="en-GB"/>
+              </w:rPr>
+              <w:t>No</w:t>
+            </w:r>
+            <w:r>
+              <w:rPr>
+                <w:rStyle w:val="cp"/>
+                <w:rFonts w:ascii="Consolas" w:hAnsi="Consolas"/>
+                <w:color w:val="B11414"/>
+                <w:sz w:val="22"/>
+                <w:szCs w:val="22"/>
+              </w:rPr>
+              <w:t>{%</w:t>
+            </w:r>
+            <w:r>
+              <w:rPr>
+                <w:rFonts w:ascii="Consolas" w:hAnsi="Consolas"/>
+                <w:color w:val="3E4349"/>
+                <w:sz w:val="22"/>
+                <w:szCs w:val="22"/>
+              </w:rPr>
+              <w:t xml:space="preserve"> </w:t>
+            </w:r>
+            <w:r>
+              <w:rPr>
+                <w:rStyle w:val="k"/>
+                <w:rFonts w:ascii="Consolas" w:hAnsi="Consolas"/>
+                <w:b/>
+                <w:bCs/>
+                <w:color w:val="B80000"/>
+                <w:sz w:val="22"/>
+                <w:szCs w:val="22"/>
+              </w:rPr>
+              <w:t>endif</w:t>
+            </w:r>
+            <w:r>
+              <w:rPr>
+                <w:rFonts w:ascii="Consolas" w:hAnsi="Consolas"/>
+                <w:color w:val="3E4349"/>
+                <w:sz w:val="22"/>
+                <w:szCs w:val="22"/>
+              </w:rPr>
+              <w:t xml:space="preserve"> </w:t>
+            </w:r>
+            <w:r>
+              <w:rPr>
+                <w:rStyle w:val="cp"/>
+                <w:rFonts w:ascii="Consolas" w:hAnsi="Consolas"/>
+                <w:color w:val="B11414"/>
+                <w:sz w:val="22"/>
+                <w:szCs w:val="22"/>
+              </w:rPr>
+              <w:t>%}</w:t>
             </w:r>
           </w:p>
         </w:tc>
@@ -1402,12 +1527,45 @@
             </w:pPr>
             <w:r>
               <w:rPr>
-                <w:rFonts w:ascii="Arial" w:eastAsia="Times New Roman" w:hAnsi="Arial" w:cs="Arial"/>
-                <w:sz w:val="22"/>
-                <w:szCs w:val="22"/>
-                <w:lang w:eastAsia="en-GB"/>
-              </w:rPr>
-              <w:t xml:space="preserve">{{ </w:t>
+                <w:rFonts w:ascii="Consolas" w:eastAsia="Times New Roman" w:hAnsi="Consolas" w:cs="Courier New"/>
+                <w:color w:val="B11414"/>
+                <w:sz w:val="22"/>
+                <w:szCs w:val="22"/>
+                <w:lang w:eastAsia="en-AU"/>
+              </w:rPr>
+              <w:t>{%</w:t>
+            </w:r>
+            <w:r>
+              <w:rPr>
+                <w:rFonts w:ascii="Consolas" w:eastAsia="Times New Roman" w:hAnsi="Consolas" w:cs="Courier New"/>
+                <w:color w:val="3E4349"/>
+                <w:sz w:val="22"/>
+                <w:szCs w:val="22"/>
+                <w:lang w:eastAsia="en-AU"/>
+              </w:rPr>
+              <w:t xml:space="preserve"> </w:t>
+            </w:r>
+            <w:r>
+              <w:rPr>
+                <w:rFonts w:ascii="Consolas" w:eastAsia="Times New Roman" w:hAnsi="Consolas" w:cs="Courier New"/>
+                <w:b/>
+                <w:bCs/>
+                <w:color w:val="B80000"/>
+                <w:sz w:val="22"/>
+                <w:szCs w:val="22"/>
+                <w:lang w:eastAsia="en-AU"/>
+              </w:rPr>
+              <w:t>if</w:t>
+            </w:r>
+            <w:r>
+              <w:rPr>
+                <w:rFonts w:ascii="Consolas" w:eastAsia="Times New Roman" w:hAnsi="Consolas" w:cs="Courier New"/>
+                <w:color w:val="3E4349"/>
+                <w:sz w:val="22"/>
+                <w:szCs w:val="22"/>
+                <w:lang w:eastAsia="en-AU"/>
+              </w:rPr>
+              <w:t xml:space="preserve"> </w:t>
             </w:r>
             <w:proofErr w:type="spellStart"/>
             <w:r>
@@ -1431,12 +1589,127 @@
             </w:r>
             <w:r>
               <w:rPr>
-                <w:rFonts w:ascii="Arial" w:eastAsia="Times New Roman" w:hAnsi="Arial" w:cs="Arial"/>
-                <w:sz w:val="22"/>
-                <w:szCs w:val="22"/>
-                <w:lang w:eastAsia="en-GB"/>
-              </w:rPr>
-              <w:t>}}</w:t>
+                <w:rFonts w:ascii="Consolas" w:eastAsia="Times New Roman" w:hAnsi="Consolas" w:cs="Courier New"/>
+                <w:color w:val="B11414"/>
+                <w:sz w:val="22"/>
+                <w:szCs w:val="22"/>
+                <w:lang w:eastAsia="en-AU"/>
+              </w:rPr>
+              <w:t>%}</w:t>
+            </w:r>
+            <w:r>
+              <w:rPr>
+                <w:rFonts w:ascii="Arial" w:eastAsia="Times New Roman" w:hAnsi="Arial" w:cs="Arial"/>
+                <w:lang w:eastAsia="en-AU"/>
+              </w:rPr>
+              <w:t>Yes</w:t>
+            </w:r>
+            <w:r>
+              <w:rPr>
+                <w:rStyle w:val="cp"/>
+                <w:rFonts w:ascii="Consolas" w:hAnsi="Consolas"/>
+                <w:color w:val="B11414"/>
+                <w:sz w:val="22"/>
+                <w:szCs w:val="22"/>
+              </w:rPr>
+              <w:t>{%</w:t>
+            </w:r>
+            <w:r>
+              <w:rPr>
+                <w:rFonts w:ascii="Consolas" w:hAnsi="Consolas"/>
+                <w:color w:val="3E4349"/>
+                <w:sz w:val="22"/>
+                <w:szCs w:val="22"/>
+              </w:rPr>
+              <w:t xml:space="preserve"> </w:t>
+            </w:r>
+            <w:r>
+              <w:rPr>
+                <w:rStyle w:val="k"/>
+                <w:rFonts w:ascii="Consolas" w:hAnsi="Consolas"/>
+                <w:b/>
+                <w:bCs/>
+                <w:color w:val="B80000"/>
+                <w:sz w:val="22"/>
+                <w:szCs w:val="22"/>
+              </w:rPr>
+              <w:t>else</w:t>
+            </w:r>
+            <w:r>
+              <w:rPr>
+                <w:rFonts w:ascii="Consolas" w:hAnsi="Consolas"/>
+                <w:color w:val="3E4349"/>
+                <w:sz w:val="22"/>
+                <w:szCs w:val="22"/>
+              </w:rPr>
+              <w:t xml:space="preserve"> </w:t>
+            </w:r>
+            <w:r>
+              <w:rPr>
+                <w:rStyle w:val="cp"/>
+                <w:rFonts w:ascii="Consolas" w:hAnsi="Consolas"/>
+                <w:color w:val="B11414"/>
+                <w:sz w:val="22"/>
+                <w:szCs w:val="22"/>
+              </w:rPr>
+              <w:t>%}</w:t>
+            </w:r>
+            <w:r>
+              <w:rPr>
+                <w:rFonts w:ascii="Arial" w:eastAsia="Times New Roman" w:hAnsi="Arial" w:cs="Arial"/>
+                <w:lang w:eastAsia="en-GB"/>
+              </w:rPr>
+              <w:t>No</w:t>
+            </w:r>
+            <w:r>
+              <w:rPr>
+                <w:rStyle w:val="cp"/>
+                <w:rFonts w:ascii="Consolas" w:hAnsi="Consolas"/>
+                <w:color w:val="B11414"/>
+                <w:sz w:val="22"/>
+                <w:szCs w:val="22"/>
+              </w:rPr>
+              <w:t>{%</w:t>
+            </w:r>
+            <w:r>
+              <w:rPr>
+                <w:rFonts w:ascii="Consolas" w:hAnsi="Consolas"/>
+                <w:color w:val="3E4349"/>
+                <w:sz w:val="22"/>
+                <w:szCs w:val="22"/>
+              </w:rPr>
+              <w:t xml:space="preserve"> </w:t>
+            </w:r>
+            <w:r>
+              <w:rPr>
+                <w:rStyle w:val="k"/>
+                <w:rFonts w:ascii="Consolas" w:hAnsi="Consolas"/>
+                <w:b/>
+                <w:bCs/>
+                <w:color w:val="B80000"/>
+                <w:sz w:val="22"/>
+                <w:szCs w:val="22"/>
+              </w:rPr>
+              <w:t>endif</w:t>
+            </w:r>
+            <w:r>
+              <w:rPr>
+                <w:rFonts w:ascii="Consolas" w:hAnsi="Consolas"/>
+                <w:color w:val="3E4349"/>
+                <w:sz w:val="22"/>
+                <w:szCs w:val="22"/>
+              </w:rPr>
+              <w:t xml:space="preserve"> </w:t>
+            </w:r>
+            <w:r>
+              <w:rPr>
+                <w:rStyle w:val="cp"/>
+                <w:rFonts w:ascii="Consolas" w:hAnsi="Consolas"/>
+                <w:color w:val="B11414"/>
+                <w:sz w:val="22"/>
+                <w:szCs w:val="22"/>
+              </w:rPr>
+              <w:t>%}</w:t>
             </w:r>
           </w:p>
         </w:tc>
@@ -1475,17 +1748,37 @@
                 <w:szCs w:val="22"/>
                 <w:lang w:eastAsia="en-GB"/>
               </w:rPr>
-              <w:t>Why did the dr</w:t>
-            </w:r>
-            <w:r>
-              <w:rPr>
-                <w:rFonts w:ascii="Arial" w:eastAsia="Times New Roman" w:hAnsi="Arial" w:cs="Arial"/>
-                <w:b/>
-                <w:sz w:val="22"/>
-                <w:szCs w:val="22"/>
-                <w:lang w:eastAsia="en-GB"/>
-              </w:rPr>
-              <w:t>iver refuse you? (If applicable)</w:t>
+              <w:t xml:space="preserve">Why did the </w:t>
+            </w:r>
+            <w:r>
+              <w:rPr>
+                <w:rFonts w:ascii="Arial" w:eastAsia="Times New Roman" w:hAnsi="Arial" w:cs="Arial"/>
+                <w:b/>
+                <w:sz w:val="22"/>
+                <w:szCs w:val="22"/>
+                <w:lang w:eastAsia="en-GB"/>
+              </w:rPr>
+              <w:t>employee</w:t>
+            </w:r>
+            <w:r>
+              <w:rPr>
+                <w:rFonts w:ascii="Arial" w:eastAsia="Times New Roman" w:hAnsi="Arial" w:cs="Arial"/>
+                <w:b/>
+                <w:sz w:val="22"/>
+                <w:szCs w:val="22"/>
+                <w:lang w:eastAsia="en-GB"/>
+              </w:rPr>
+              <w:t xml:space="preserve"> refuse you?</w:t>
+            </w:r>
+            <w:r>
+              <w:rPr>
+                <w:rFonts w:ascii="Arial" w:eastAsia="Times New Roman" w:hAnsi="Arial" w:cs="Arial"/>
+                <w:b/>
+                <w:sz w:val="22"/>
+                <w:szCs w:val="22"/>
+                <w:lang w:eastAsia="en-GB"/>
+              </w:rPr>
+              <w:t xml:space="preserve"> (If applicable)</w:t>
             </w:r>
           </w:p>
           <w:p>
@@ -1597,19 +1890,25 @@
               <w:rPr>
                 <w:rStyle w:val="Code"/>
               </w:rPr>
-              <w:t xml:space="preserve">for FLNfile in </w:t>
+              <w:t xml:space="preserve">for </w:t>
             </w:r>
             <w:r>
               <w:rPr>
                 <w:rStyle w:val="Code"/>
               </w:rPr>
-              <w:t>attached_evidence</w:t>
+              <w:t>file</w:t>
             </w:r>
             <w:r>
               <w:rPr>
                 <w:rStyle w:val="Code"/>
               </w:rPr>
-              <w:t xml:space="preserve"> </w:t>
+              <w:t xml:space="preserve"> in </w:t>
+            </w:r>
+            <w:r>
+              <w:rPr>
+                <w:rStyle w:val="Code"/>
+              </w:rPr>
+              <w:t xml:space="preserve">attached_evidence </w:t>
             </w:r>
             <w:r>
               <w:rPr>
@@ -1652,7 +1951,7 @@
               <w:rPr>
                 <w:rStyle w:val="Code"/>
               </w:rPr>
-              <w:t>FLNfile</w:t>
+              <w:t>file</w:t>
             </w:r>
             <w:r>
               <w:rPr>
@@ -1930,16 +2229,6 @@
             </w:r>
             <w:r>
               <w:rPr>
-                <w:rFonts w:ascii="Consolas" w:eastAsia="Times New Roman" w:hAnsi="Consolas" w:cs="Courier New"/>
-                <w:color w:val="B11414"/>
-                <w:sz w:val="22"/>
-                <w:szCs w:val="22"/>
-                <w:lang w:eastAsia="en-AU"/>
-              </w:rPr>
-              <w:t xml:space="preserve"> </w:t>
-            </w:r>
-            <w:r>
-              <w:rPr>
                 <w:rFonts w:ascii="Arial" w:eastAsia="Times New Roman" w:hAnsi="Arial" w:cs="Arial"/>
                 <w:color w:val="3E4349"/>
                 <w:sz w:val="22"/>
@@ -2053,16 +2342,7 @@
                 <w:szCs w:val="22"/>
                 <w:lang w:eastAsia="en-GB"/>
               </w:rPr>
-              <w:t>submitter.name.</w:t>
-            </w:r>
-            <w:r>
-              <w:rPr>
-                <w:rFonts w:ascii="Arial" w:hAnsi="Arial" w:cs="Arial"/>
-                <w:sz w:val="22"/>
-                <w:szCs w:val="22"/>
-                <w:lang w:eastAsia="en-GB"/>
-              </w:rPr>
-              <w:t>last</w:t>
+              <w:t>submitter.name.last</w:t>
             </w:r>
             <w:proofErr w:type="spellEnd"/>
             <w:r>
@@ -2206,7 +2486,6 @@
                 <w:szCs w:val="22"/>
                 <w:lang w:eastAsia="en-AU"/>
               </w:rPr>
-              <w:lastRenderedPageBreak/>
               <w:t>{%</w:t>
             </w:r>
             <w:r>
@@ -2454,14 +2733,149 @@
     <w:p>
       <w:pPr>
         <w:pStyle w:val="Footer"/>
+        <w:rPr>
+          <w:rStyle w:val="markedcontent"/>
+          <w:rFonts w:ascii="Arial" w:hAnsi="Arial" w:cs="Arial"/>
+          <w:sz w:val="20"/>
+          <w:szCs w:val="20"/>
+        </w:rPr>
       </w:pPr>
       <w:r>
-        <w:t>*disclaimer*</w:t>
+        <w:rPr>
+          <w:rStyle w:val="markedcontent"/>
+          <w:rFonts w:ascii="Arial" w:hAnsi="Arial" w:cs="Arial"/>
+          <w:i/>
+          <w:iCs/>
+          <w:sz w:val="23"/>
+          <w:szCs w:val="23"/>
+        </w:rPr>
+        <w:t>Disclaimer: The user consents to providing the following information</w:t>
       </w:r>
+      <w:r>
+        <w:rPr>
+          <w:rStyle w:val="markedcontent"/>
+          <w:rFonts w:ascii="Arial" w:hAnsi="Arial" w:cs="Arial"/>
+          <w:sz w:val="23"/>
+          <w:szCs w:val="23"/>
+        </w:rPr>
+        <w:t xml:space="preserve"> </w:t>
+      </w:r>
+      <w:r>
+        <w:br/>
+      </w:r>
+      <w:r>
+        <w:br/>
+      </w:r>
+      <w:r>
+        <w:rPr>
+          <w:rStyle w:val="markedcontent"/>
+          <w:rFonts w:ascii="Arial" w:hAnsi="Arial" w:cs="Arial"/>
+          <w:sz w:val="20"/>
+          <w:szCs w:val="20"/>
+        </w:rPr>
+        <w:t xml:space="preserve">You can submit this report to the SA Commissioner for Equal Opportunity </w:t>
+      </w:r>
+      <w:r>
+        <w:rPr>
+          <w:sz w:val="20"/>
+          <w:szCs w:val="20"/>
+        </w:rPr>
+        <w:br/>
+      </w:r>
+      <w:hyperlink r:id="rId10" w:history="1">
+        <w:r>
+          <w:rPr>
+            <w:rStyle w:val="Hyperlink"/>
+            <w:rFonts w:ascii="Arial" w:hAnsi="Arial" w:cs="Arial"/>
+            <w:sz w:val="20"/>
+            <w:szCs w:val="20"/>
+          </w:rPr>
+          <w:t>https://forms.sa.gov.au/#/form/59964287ad9c5a332435b63f/app/613ab1264d43317950b665fb</w:t>
+        </w:r>
+      </w:hyperlink>
+    </w:p>
+    <w:p>
+      <w:pPr>
+        <w:pStyle w:val="Footer"/>
+        <w:rPr>
+          <w:rStyle w:val="markedcontent"/>
+          <w:rFonts w:ascii="Arial" w:hAnsi="Arial" w:cs="Arial"/>
+          <w:sz w:val="20"/>
+          <w:szCs w:val="20"/>
+        </w:rPr>
+      </w:pPr>
+      <w:r>
+        <w:rPr>
+          <w:sz w:val="20"/>
+          <w:szCs w:val="20"/>
+        </w:rPr>
+        <w:br/>
+      </w:r>
+      <w:r>
+        <w:rPr>
+          <w:rStyle w:val="markedcontent"/>
+          <w:rFonts w:ascii="Arial" w:hAnsi="Arial" w:cs="Arial"/>
+          <w:sz w:val="20"/>
+          <w:szCs w:val="20"/>
+        </w:rPr>
+        <w:t xml:space="preserve">If you require Mental Health </w:t>
+      </w:r>
+      <w:proofErr w:type="gramStart"/>
+      <w:r>
+        <w:rPr>
+          <w:rStyle w:val="markedcontent"/>
+          <w:rFonts w:ascii="Arial" w:hAnsi="Arial" w:cs="Arial"/>
+          <w:sz w:val="20"/>
+          <w:szCs w:val="20"/>
+        </w:rPr>
+        <w:t>Support</w:t>
+      </w:r>
+      <w:proofErr w:type="gramEnd"/>
+      <w:r>
+        <w:rPr>
+          <w:rStyle w:val="markedcontent"/>
+          <w:rFonts w:ascii="Arial" w:hAnsi="Arial" w:cs="Arial"/>
+          <w:sz w:val="20"/>
+          <w:szCs w:val="20"/>
+        </w:rPr>
+        <w:t xml:space="preserve"> you can contact: </w:t>
+      </w:r>
+      <w:r>
+        <w:rPr>
+          <w:sz w:val="20"/>
+          <w:szCs w:val="20"/>
+        </w:rPr>
+        <w:br/>
+      </w:r>
+      <w:hyperlink r:id="rId11" w:history="1">
+        <w:r>
+          <w:rPr>
+            <w:rStyle w:val="Hyperlink"/>
+            <w:rFonts w:ascii="Arial" w:hAnsi="Arial" w:cs="Arial"/>
+            <w:sz w:val="20"/>
+            <w:szCs w:val="20"/>
+          </w:rPr>
+          <w:t>https://www.beyondblue.org.au/get-support/get-immediate-support</w:t>
+        </w:r>
+      </w:hyperlink>
+    </w:p>
+    <w:p>
+      <w:pPr>
+        <w:pStyle w:val="Footer"/>
+        <w:rPr>
+          <w:rStyle w:val="markedcontent"/>
+          <w:rFonts w:ascii="Arial" w:hAnsi="Arial" w:cs="Arial"/>
+        </w:rPr>
+      </w:pPr>
+    </w:p>
+    <w:p>
+      <w:pPr>
+        <w:pStyle w:val="Footer"/>
+      </w:pPr>
     </w:p>
     <w:sectPr>
-      <w:headerReference w:type="default" r:id="rId10"/>
-      <w:footerReference w:type="default" r:id="rId11"/>
+      <w:headerReference w:type="default" r:id="rId12"/>
+      <w:footerReference w:type="default" r:id="rId13"/>
       <w:pgSz w:w="11900" w:h="16840"/>
       <w:pgMar w:top="1440" w:right="1440" w:bottom="1440" w:left="1440" w:header="567" w:footer="1814" w:gutter="0"/>
       <w:cols w:space="708"/>
@@ -2695,7 +3109,7 @@
         <w:szCs w:val="22"/>
         <w:lang w:val="en-US"/>
       </w:rPr>
-      <w:t xml:space="preserve">Food </w:t>
+      <w:t>Restaurant</w:t>
     </w:r>
     <w:r>
       <w:rPr>
@@ -2757,6 +3171,18 @@
           </wp14:sizeRelV>
         </wp:anchor>
       </w:drawing>
+    </w:r>
+    <w:r>
+      <w:rPr>
+        <w:rStyle w:val="normaltextrun"/>
+        <w:rFonts w:ascii="Arial" w:hAnsi="Arial" w:cs="Arial"/>
+        <w:b/>
+        <w:bCs/>
+        <w:sz w:val="28"/>
+        <w:szCs w:val="22"/>
+        <w:lang w:val="en-US"/>
+      </w:rPr>
+      <w:t xml:space="preserve"> </w:t>
     </w:r>
     <w:r>
       <w:rPr>
@@ -3342,6 +3768,34 @@
       <w:lang w:val="en-AU" w:eastAsia="ja-JP"/>
     </w:rPr>
   </w:style>
+  <w:style w:type="character" w:customStyle="1" w:styleId="markedcontent">
+    <w:name w:val="markedcontent"/>
+    <w:basedOn w:val="DefaultParagraphFont"/>
+    <w:rsid w:val="00FB04CA"/>
+  </w:style>
+  <w:style w:type="character" w:styleId="Hyperlink">
+    <w:name w:val="Hyperlink"/>
+    <w:basedOn w:val="DefaultParagraphFont"/>
+    <w:uiPriority w:val="99"/>
+    <w:unhideWhenUsed/>
+    <w:rsid w:val="00FB04CA"/>
+    <w:rPr>
+      <w:color w:val="0563C1" w:themeColor="hyperlink"/>
+      <w:u w:val="single"/>
+    </w:rPr>
+  </w:style>
+  <w:style w:type="character" w:styleId="UnresolvedMention">
+    <w:name w:val="Unresolved Mention"/>
+    <w:basedOn w:val="DefaultParagraphFont"/>
+    <w:uiPriority w:val="99"/>
+    <w:semiHidden/>
+    <w:unhideWhenUsed/>
+    <w:rsid w:val="00FB04CA"/>
+    <w:rPr>
+      <w:color w:val="605E5C"/>
+      <w:shd w:val="clear" w:color="auto" w:fill="E1DFDD"/>
+    </w:rPr>
+  </w:style>
 </w:styles>
 </file>
 

</xml_diff>